<commit_message>
fix: add units for incidence rate, round numbers
</commit_message>
<xml_diff>
--- a/Morbidity_measurements_HW/Morbidity_measurements_HW1.docx
+++ b/Morbidity_measurements_HW/Morbidity_measurements_HW1.docx
@@ -1370,7 +1370,19 @@
         <w:rPr>
           <w:rStyle w:val="NormalTok"/>
         </w:rPr>
-        <w:t xml:space="preserve"> risk_summary</w:t>
+        <w:t xml:space="preserve"> </w:t>
+      </w:r>
+      <w:r>
+        <w:rPr>
+          <w:rStyle w:val="FunctionTok"/>
+        </w:rPr>
+        <w:t xml:space="preserve">round</w:t>
+      </w:r>
+      <w:r>
+        <w:rPr>
+          <w:rStyle w:val="NormalTok"/>
+        </w:rPr>
+        <w:t xml:space="preserve">(risk_summary</w:t>
       </w:r>
       <w:r>
         <w:rPr>
@@ -1382,7 +1394,19 @@
         <w:rPr>
           <w:rStyle w:val="NormalTok"/>
         </w:rPr>
-        <w:t xml:space="preserve">risk</w:t>
+        <w:t xml:space="preserve">risk, </w:t>
+      </w:r>
+      <w:r>
+        <w:rPr>
+          <w:rStyle w:val="DecValTok"/>
+        </w:rPr>
+        <w:t xml:space="preserve">2</w:t>
+      </w:r>
+      <w:r>
+        <w:rPr>
+          <w:rStyle w:val="NormalTok"/>
+        </w:rPr>
+        <w:t xml:space="preserve">)</w:t>
       </w:r>
       <w:r>
         <w:br/>
@@ -1742,7 +1766,7 @@
         <w:rPr>
           <w:rStyle w:val="VerbatimChar"/>
         </w:rPr>
-        <w:t xml:space="preserve">## [1] "Incidence proportion(Risk) for experienced drivers is equal to 9.375 %"</w:t>
+        <w:t xml:space="preserve">## [1] "Incidence proportion(Risk) for experienced drivers is equal to 9.38 %"</w:t>
       </w:r>
     </w:p>
     <w:p>
@@ -1818,7 +1842,7 @@
         <w:rPr>
           <w:rStyle w:val="VerbatimChar"/>
         </w:rPr>
-        <w:t xml:space="preserve">## [1] "Incidence proportion(Risk) for non-experienced drivers is equal to 27.9411764705882 %"</w:t>
+        <w:t xml:space="preserve">## [1] "Incidence proportion(Risk) for non-experienced drivers is equal to 27.94 %"</w:t>
       </w:r>
     </w:p>
     <w:bookmarkEnd w:id="22"/>
@@ -2052,7 +2076,7 @@
         <w:rPr>
           <w:rStyle w:val="CommentTok"/>
         </w:rPr>
-        <w:t xml:space="preserve"># Calculate observation time and incidence rate</w:t>
+        <w:t xml:space="preserve"># Calculate observation time and accident count</w:t>
       </w:r>
       <w:r>
         <w:br/>
@@ -2250,28 +2274,457 @@
         <w:rPr>
           <w:rStyle w:val="NormalTok"/>
         </w:rPr>
-        <w:t xml:space="preserve">    ) </w:t>
+        <w:t xml:space="preserve">    )</w:t>
+      </w:r>
+      <w:r>
+        <w:br/>
+      </w:r>
+      <w:r>
+        <w:rPr>
+          <w:rStyle w:val="NormalTok"/>
+        </w:rPr>
+        <w:t xml:space="preserve">  </w:t>
+      </w:r>
+      <w:r>
+        <w:br/>
+      </w:r>
+      <w:r>
+        <w:rPr>
+          <w:rStyle w:val="NormalTok"/>
+        </w:rPr>
+        <w:t xml:space="preserve">  </w:t>
+      </w:r>
+      <w:r>
+        <w:rPr>
+          <w:rStyle w:val="CommentTok"/>
+        </w:rPr>
+        <w:t xml:space="preserve"># Calculate the total observation time in years</w:t>
+      </w:r>
+      <w:r>
+        <w:br/>
+      </w:r>
+      <w:r>
+        <w:rPr>
+          <w:rStyle w:val="NormalTok"/>
+        </w:rPr>
+        <w:t xml:space="preserve">  total_years </w:t>
+      </w:r>
+      <w:r>
+        <w:rPr>
+          <w:rStyle w:val="OtherTok"/>
+        </w:rPr>
+        <w:t xml:space="preserve">&lt;-</w:t>
+      </w:r>
+      <w:r>
+        <w:rPr>
+          <w:rStyle w:val="NormalTok"/>
+        </w:rPr>
+        <w:t xml:space="preserve"> incidence_summary</w:t>
       </w:r>
       <w:r>
         <w:rPr>
           <w:rStyle w:val="SpecialCharTok"/>
         </w:rPr>
-        <w:t xml:space="preserve">%&gt;%</w:t>
-      </w:r>
-      <w:r>
-        <w:br/>
-      </w:r>
-      <w:r>
-        <w:rPr>
-          <w:rStyle w:val="NormalTok"/>
-        </w:rPr>
-        <w:t xml:space="preserve">    </w:t>
-      </w:r>
-      <w:r>
-        <w:rPr>
-          <w:rStyle w:val="FunctionTok"/>
-        </w:rPr>
-        <w:t xml:space="preserve">mutate</w:t>
+        <w:t xml:space="preserve">$</w:t>
+      </w:r>
+      <w:r>
+        <w:rPr>
+          <w:rStyle w:val="NormalTok"/>
+        </w:rPr>
+        <w:t xml:space="preserve">total_observation_time </w:t>
+      </w:r>
+      <w:r>
+        <w:rPr>
+          <w:rStyle w:val="SpecialCharTok"/>
+        </w:rPr>
+        <w:t xml:space="preserve">/</w:t>
+      </w:r>
+      <w:r>
+        <w:rPr>
+          <w:rStyle w:val="NormalTok"/>
+        </w:rPr>
+        <w:t xml:space="preserve"> </w:t>
+      </w:r>
+      <w:r>
+        <w:rPr>
+          <w:rStyle w:val="DecValTok"/>
+        </w:rPr>
+        <w:t xml:space="preserve">365</w:t>
+      </w:r>
+      <w:r>
+        <w:br/>
+      </w:r>
+      <w:r>
+        <w:rPr>
+          <w:rStyle w:val="NormalTok"/>
+        </w:rPr>
+        <w:t xml:space="preserve">  </w:t>
+      </w:r>
+      <w:r>
+        <w:rPr>
+          <w:rStyle w:val="FunctionTok"/>
+        </w:rPr>
+        <w:t xml:space="preserve">print</w:t>
+      </w:r>
+      <w:r>
+        <w:rPr>
+          <w:rStyle w:val="NormalTok"/>
+        </w:rPr>
+        <w:t xml:space="preserve">(total_years)  </w:t>
+      </w:r>
+      <w:r>
+        <w:rPr>
+          <w:rStyle w:val="CommentTok"/>
+        </w:rPr>
+        <w:t xml:space="preserve"># Optional: For debugging</w:t>
+      </w:r>
+      <w:r>
+        <w:br/>
+      </w:r>
+      <w:r>
+        <w:rPr>
+          <w:rStyle w:val="NormalTok"/>
+        </w:rPr>
+        <w:t xml:space="preserve">  </w:t>
+      </w:r>
+      <w:r>
+        <w:br/>
+      </w:r>
+      <w:r>
+        <w:rPr>
+          <w:rStyle w:val="NormalTok"/>
+        </w:rPr>
+        <w:t xml:space="preserve">  </w:t>
+      </w:r>
+      <w:r>
+        <w:rPr>
+          <w:rStyle w:val="CommentTok"/>
+        </w:rPr>
+        <w:t xml:space="preserve"># Calculate incidence rate</w:t>
+      </w:r>
+      <w:r>
+        <w:br/>
+      </w:r>
+      <w:r>
+        <w:rPr>
+          <w:rStyle w:val="NormalTok"/>
+        </w:rPr>
+        <w:t xml:space="preserve">  incidence_rate </w:t>
+      </w:r>
+      <w:r>
+        <w:rPr>
+          <w:rStyle w:val="OtherTok"/>
+        </w:rPr>
+        <w:t xml:space="preserve">&lt;-</w:t>
+      </w:r>
+      <w:r>
+        <w:rPr>
+          <w:rStyle w:val="NormalTok"/>
+        </w:rPr>
+        <w:t xml:space="preserve"> </w:t>
+      </w:r>
+      <w:r>
+        <w:rPr>
+          <w:rStyle w:val="FunctionTok"/>
+        </w:rPr>
+        <w:t xml:space="preserve">round</w:t>
+      </w:r>
+      <w:r>
+        <w:rPr>
+          <w:rStyle w:val="NormalTok"/>
+        </w:rPr>
+        <w:t xml:space="preserve">(incidence_summary</w:t>
+      </w:r>
+      <w:r>
+        <w:rPr>
+          <w:rStyle w:val="SpecialCharTok"/>
+        </w:rPr>
+        <w:t xml:space="preserve">$</w:t>
+      </w:r>
+      <w:r>
+        <w:rPr>
+          <w:rStyle w:val="NormalTok"/>
+        </w:rPr>
+        <w:t xml:space="preserve">accident_count </w:t>
+      </w:r>
+      <w:r>
+        <w:rPr>
+          <w:rStyle w:val="SpecialCharTok"/>
+        </w:rPr>
+        <w:t xml:space="preserve">/</w:t>
+      </w:r>
+      <w:r>
+        <w:rPr>
+          <w:rStyle w:val="NormalTok"/>
+        </w:rPr>
+        <w:t xml:space="preserve"> incidence_summary</w:t>
+      </w:r>
+      <w:r>
+        <w:rPr>
+          <w:rStyle w:val="SpecialCharTok"/>
+        </w:rPr>
+        <w:t xml:space="preserve">$</w:t>
+      </w:r>
+      <w:r>
+        <w:rPr>
+          <w:rStyle w:val="NormalTok"/>
+        </w:rPr>
+        <w:t xml:space="preserve">total_observation_time, </w:t>
+      </w:r>
+      <w:r>
+        <w:rPr>
+          <w:rStyle w:val="DecValTok"/>
+        </w:rPr>
+        <w:t xml:space="preserve">4</w:t>
+      </w:r>
+      <w:r>
+        <w:rPr>
+          <w:rStyle w:val="NormalTok"/>
+        </w:rPr>
+        <w:t xml:space="preserve">)</w:t>
+      </w:r>
+      <w:r>
+        <w:br/>
+      </w:r>
+      <w:r>
+        <w:rPr>
+          <w:rStyle w:val="NormalTok"/>
+        </w:rPr>
+        <w:t xml:space="preserve">  incidence_rate_str </w:t>
+      </w:r>
+      <w:r>
+        <w:rPr>
+          <w:rStyle w:val="OtherTok"/>
+        </w:rPr>
+        <w:t xml:space="preserve">&lt;-</w:t>
+      </w:r>
+      <w:r>
+        <w:rPr>
+          <w:rStyle w:val="NormalTok"/>
+        </w:rPr>
+        <w:t xml:space="preserve"> </w:t>
+      </w:r>
+      <w:r>
+        <w:rPr>
+          <w:rStyle w:val="FunctionTok"/>
+        </w:rPr>
+        <w:t xml:space="preserve">paste</w:t>
+      </w:r>
+      <w:r>
+        <w:rPr>
+          <w:rStyle w:val="NormalTok"/>
+        </w:rPr>
+        <w:t xml:space="preserve">(incidence_rate, </w:t>
+      </w:r>
+      <w:r>
+        <w:rPr>
+          <w:rStyle w:val="StringTok"/>
+        </w:rPr>
+        <w:t xml:space="preserve">"accidents per total observation time"</w:t>
+      </w:r>
+      <w:r>
+        <w:rPr>
+          <w:rStyle w:val="NormalTok"/>
+        </w:rPr>
+        <w:t xml:space="preserve">, </w:t>
+      </w:r>
+      <w:r>
+        <w:rPr>
+          <w:rStyle w:val="FunctionTok"/>
+        </w:rPr>
+        <w:t xml:space="preserve">round</w:t>
+      </w:r>
+      <w:r>
+        <w:rPr>
+          <w:rStyle w:val="NormalTok"/>
+        </w:rPr>
+        <w:t xml:space="preserve">(total_years, </w:t>
+      </w:r>
+      <w:r>
+        <w:rPr>
+          <w:rStyle w:val="DecValTok"/>
+        </w:rPr>
+        <w:t xml:space="preserve">2</w:t>
+      </w:r>
+      <w:r>
+        <w:rPr>
+          <w:rStyle w:val="NormalTok"/>
+        </w:rPr>
+        <w:t xml:space="preserve">), </w:t>
+      </w:r>
+      <w:r>
+        <w:rPr>
+          <w:rStyle w:val="StringTok"/>
+        </w:rPr>
+        <w:t xml:space="preserve">" years"</w:t>
+      </w:r>
+      <w:r>
+        <w:rPr>
+          <w:rStyle w:val="NormalTok"/>
+        </w:rPr>
+        <w:t xml:space="preserve">)</w:t>
+      </w:r>
+      <w:r>
+        <w:br/>
+      </w:r>
+      <w:r>
+        <w:rPr>
+          <w:rStyle w:val="NormalTok"/>
+        </w:rPr>
+        <w:t xml:space="preserve">  </w:t>
+      </w:r>
+      <w:r>
+        <w:br/>
+      </w:r>
+      <w:r>
+        <w:rPr>
+          <w:rStyle w:val="NormalTok"/>
+        </w:rPr>
+        <w:t xml:space="preserve">  </w:t>
+      </w:r>
+      <w:r>
+        <w:rPr>
+          <w:rStyle w:val="CommentTok"/>
+        </w:rPr>
+        <w:t xml:space="preserve"># Calculate incidence rate per year</w:t>
+      </w:r>
+      <w:r>
+        <w:br/>
+      </w:r>
+      <w:r>
+        <w:rPr>
+          <w:rStyle w:val="NormalTok"/>
+        </w:rPr>
+        <w:t xml:space="preserve">  incidence_rate_per_year </w:t>
+      </w:r>
+      <w:r>
+        <w:rPr>
+          <w:rStyle w:val="OtherTok"/>
+        </w:rPr>
+        <w:t xml:space="preserve">&lt;-</w:t>
+      </w:r>
+      <w:r>
+        <w:rPr>
+          <w:rStyle w:val="NormalTok"/>
+        </w:rPr>
+        <w:t xml:space="preserve"> </w:t>
+      </w:r>
+      <w:r>
+        <w:rPr>
+          <w:rStyle w:val="FunctionTok"/>
+        </w:rPr>
+        <w:t xml:space="preserve">round</w:t>
+      </w:r>
+      <w:r>
+        <w:rPr>
+          <w:rStyle w:val="NormalTok"/>
+        </w:rPr>
+        <w:t xml:space="preserve">(incidence_summary</w:t>
+      </w:r>
+      <w:r>
+        <w:rPr>
+          <w:rStyle w:val="SpecialCharTok"/>
+        </w:rPr>
+        <w:t xml:space="preserve">$</w:t>
+      </w:r>
+      <w:r>
+        <w:rPr>
+          <w:rStyle w:val="NormalTok"/>
+        </w:rPr>
+        <w:t xml:space="preserve">accident_count </w:t>
+      </w:r>
+      <w:r>
+        <w:rPr>
+          <w:rStyle w:val="SpecialCharTok"/>
+        </w:rPr>
+        <w:t xml:space="preserve">/</w:t>
+      </w:r>
+      <w:r>
+        <w:rPr>
+          <w:rStyle w:val="NormalTok"/>
+        </w:rPr>
+        <w:t xml:space="preserve"> total_years, </w:t>
+      </w:r>
+      <w:r>
+        <w:rPr>
+          <w:rStyle w:val="DecValTok"/>
+        </w:rPr>
+        <w:t xml:space="preserve">2</w:t>
+      </w:r>
+      <w:r>
+        <w:rPr>
+          <w:rStyle w:val="NormalTok"/>
+        </w:rPr>
+        <w:t xml:space="preserve">)</w:t>
+      </w:r>
+      <w:r>
+        <w:br/>
+      </w:r>
+      <w:r>
+        <w:rPr>
+          <w:rStyle w:val="NormalTok"/>
+        </w:rPr>
+        <w:t xml:space="preserve">  incidence_rate_per_year_str </w:t>
+      </w:r>
+      <w:r>
+        <w:rPr>
+          <w:rStyle w:val="OtherTok"/>
+        </w:rPr>
+        <w:t xml:space="preserve">&lt;-</w:t>
+      </w:r>
+      <w:r>
+        <w:rPr>
+          <w:rStyle w:val="NormalTok"/>
+        </w:rPr>
+        <w:t xml:space="preserve"> </w:t>
+      </w:r>
+      <w:r>
+        <w:rPr>
+          <w:rStyle w:val="FunctionTok"/>
+        </w:rPr>
+        <w:t xml:space="preserve">paste</w:t>
+      </w:r>
+      <w:r>
+        <w:rPr>
+          <w:rStyle w:val="NormalTok"/>
+        </w:rPr>
+        <w:t xml:space="preserve">(incidence_rate_per_year, </w:t>
+      </w:r>
+      <w:r>
+        <w:rPr>
+          <w:rStyle w:val="StringTok"/>
+        </w:rPr>
+        <w:t xml:space="preserve">"accidents per year"</w:t>
+      </w:r>
+      <w:r>
+        <w:rPr>
+          <w:rStyle w:val="NormalTok"/>
+        </w:rPr>
+        <w:t xml:space="preserve">)</w:t>
+      </w:r>
+      <w:r>
+        <w:br/>
+      </w:r>
+      <w:r>
+        <w:rPr>
+          <w:rStyle w:val="NormalTok"/>
+        </w:rPr>
+        <w:t xml:space="preserve">  </w:t>
+      </w:r>
+      <w:r>
+        <w:br/>
+      </w:r>
+      <w:r>
+        <w:rPr>
+          <w:rStyle w:val="NormalTok"/>
+        </w:rPr>
+        <w:t xml:space="preserve">  </w:t>
+      </w:r>
+      <w:r>
+        <w:rPr>
+          <w:rStyle w:val="FunctionTok"/>
+        </w:rPr>
+        <w:t xml:space="preserve">return</w:t>
       </w:r>
       <w:r>
         <w:rPr>
@@ -2281,6 +2734,18 @@
       </w:r>
       <w:r>
         <w:rPr>
+          <w:rStyle w:val="FunctionTok"/>
+        </w:rPr>
+        <w:t xml:space="preserve">list</w:t>
+      </w:r>
+      <w:r>
+        <w:rPr>
+          <w:rStyle w:val="NormalTok"/>
+        </w:rPr>
+        <w:t xml:space="preserve">(</w:t>
+      </w:r>
+      <w:r>
+        <w:rPr>
           <w:rStyle w:val="AttributeTok"/>
         </w:rPr>
         <w:t xml:space="preserve">incidence_rate =</w:t>
@@ -2289,49 +2754,265 @@
         <w:rPr>
           <w:rStyle w:val="NormalTok"/>
         </w:rPr>
-        <w:t xml:space="preserve"> accident_count </w:t>
+        <w:t xml:space="preserve"> incidence_rate_str, </w:t>
+      </w:r>
+      <w:r>
+        <w:rPr>
+          <w:rStyle w:val="AttributeTok"/>
+        </w:rPr>
+        <w:t xml:space="preserve">incidence_rate_per_year =</w:t>
+      </w:r>
+      <w:r>
+        <w:rPr>
+          <w:rStyle w:val="NormalTok"/>
+        </w:rPr>
+        <w:t xml:space="preserve"> incidence_rate_per_year_str))</w:t>
+      </w:r>
+      <w:r>
+        <w:br/>
+      </w:r>
+      <w:r>
+        <w:rPr>
+          <w:rStyle w:val="NormalTok"/>
+        </w:rPr>
+        <w:t xml:space="preserve">}</w:t>
+      </w:r>
+      <w:r>
+        <w:br/>
+      </w:r>
+      <w:r>
+        <w:br/>
+      </w:r>
+      <w:r>
+        <w:rPr>
+          <w:rStyle w:val="CommentTok"/>
+        </w:rPr>
+        <w:t xml:space="preserve"># Example usage:</w:t>
+      </w:r>
+      <w:r>
+        <w:br/>
+      </w:r>
+      <w:r>
+        <w:rPr>
+          <w:rStyle w:val="NormalTok"/>
+        </w:rPr>
+        <w:t xml:space="preserve">incidence_rate_general </w:t>
+      </w:r>
+      <w:r>
+        <w:rPr>
+          <w:rStyle w:val="OtherTok"/>
+        </w:rPr>
+        <w:t xml:space="preserve">&lt;-</w:t>
+      </w:r>
+      <w:r>
+        <w:rPr>
+          <w:rStyle w:val="NormalTok"/>
+        </w:rPr>
+        <w:t xml:space="preserve"> </w:t>
+      </w:r>
+      <w:r>
+        <w:rPr>
+          <w:rStyle w:val="FunctionTok"/>
+        </w:rPr>
+        <w:t xml:space="preserve">incidence_rate_calculation</w:t>
+      </w:r>
+      <w:r>
+        <w:rPr>
+          <w:rStyle w:val="NormalTok"/>
+        </w:rPr>
+        <w:t xml:space="preserve">(data)</w:t>
+      </w:r>
+    </w:p>
+    <w:p>
+      <w:pPr>
+        <w:pStyle w:val="SourceCode"/>
+      </w:pPr>
+      <w:r>
+        <w:rPr>
+          <w:rStyle w:val="VerbatimChar"/>
+        </w:rPr>
+        <w:t xml:space="preserve">## [1] 19.7863</w:t>
+      </w:r>
+    </w:p>
+    <w:p>
+      <w:pPr>
+        <w:pStyle w:val="SourceCode"/>
+      </w:pPr>
+      <w:r>
+        <w:rPr>
+          <w:rStyle w:val="NormalTok"/>
+        </w:rPr>
+        <w:t xml:space="preserve">incidence_rate_experienced </w:t>
+      </w:r>
+      <w:r>
+        <w:rPr>
+          <w:rStyle w:val="OtherTok"/>
+        </w:rPr>
+        <w:t xml:space="preserve">&lt;-</w:t>
+      </w:r>
+      <w:r>
+        <w:rPr>
+          <w:rStyle w:val="NormalTok"/>
+        </w:rPr>
+        <w:t xml:space="preserve"> </w:t>
+      </w:r>
+      <w:r>
+        <w:rPr>
+          <w:rStyle w:val="FunctionTok"/>
+        </w:rPr>
+        <w:t xml:space="preserve">incidence_rate_calculation</w:t>
+      </w:r>
+      <w:r>
+        <w:rPr>
+          <w:rStyle w:val="NormalTok"/>
+        </w:rPr>
+        <w:t xml:space="preserve">(data, </w:t>
+      </w:r>
+      <w:r>
+        <w:rPr>
+          <w:rStyle w:val="DecValTok"/>
+        </w:rPr>
+        <w:t xml:space="preserve">1</w:t>
+      </w:r>
+      <w:r>
+        <w:rPr>
+          <w:rStyle w:val="NormalTok"/>
+        </w:rPr>
+        <w:t xml:space="preserve">)</w:t>
+      </w:r>
+    </w:p>
+    <w:p>
+      <w:pPr>
+        <w:pStyle w:val="SourceCode"/>
+      </w:pPr>
+      <w:r>
+        <w:rPr>
+          <w:rStyle w:val="VerbatimChar"/>
+        </w:rPr>
+        <w:t xml:space="preserve">## [1] 2.586301</w:t>
+      </w:r>
+    </w:p>
+    <w:p>
+      <w:pPr>
+        <w:pStyle w:val="SourceCode"/>
+      </w:pPr>
+      <w:r>
+        <w:rPr>
+          <w:rStyle w:val="NormalTok"/>
+        </w:rPr>
+        <w:t xml:space="preserve">incidence_rate_not_experienced </w:t>
+      </w:r>
+      <w:r>
+        <w:rPr>
+          <w:rStyle w:val="OtherTok"/>
+        </w:rPr>
+        <w:t xml:space="preserve">&lt;-</w:t>
+      </w:r>
+      <w:r>
+        <w:rPr>
+          <w:rStyle w:val="NormalTok"/>
+        </w:rPr>
+        <w:t xml:space="preserve"> </w:t>
+      </w:r>
+      <w:r>
+        <w:rPr>
+          <w:rStyle w:val="FunctionTok"/>
+        </w:rPr>
+        <w:t xml:space="preserve">incidence_rate_calculation</w:t>
+      </w:r>
+      <w:r>
+        <w:rPr>
+          <w:rStyle w:val="NormalTok"/>
+        </w:rPr>
+        <w:t xml:space="preserve">(data, </w:t>
+      </w:r>
+      <w:r>
+        <w:rPr>
+          <w:rStyle w:val="DecValTok"/>
+        </w:rPr>
+        <w:t xml:space="preserve">0</w:t>
+      </w:r>
+      <w:r>
+        <w:rPr>
+          <w:rStyle w:val="NormalTok"/>
+        </w:rPr>
+        <w:t xml:space="preserve">)</w:t>
+      </w:r>
+    </w:p>
+    <w:p>
+      <w:pPr>
+        <w:pStyle w:val="SourceCode"/>
+      </w:pPr>
+      <w:r>
+        <w:rPr>
+          <w:rStyle w:val="VerbatimChar"/>
+        </w:rPr>
+        <w:t xml:space="preserve">## [1] 17.2</w:t>
+      </w:r>
+    </w:p>
+    <w:p>
+      <w:pPr>
+        <w:pStyle w:val="SourceCode"/>
+      </w:pPr>
+      <w:r>
+        <w:rPr>
+          <w:rStyle w:val="FunctionTok"/>
+        </w:rPr>
+        <w:t xml:space="preserve">print</w:t>
+      </w:r>
+      <w:r>
+        <w:rPr>
+          <w:rStyle w:val="NormalTok"/>
+        </w:rPr>
+        <w:t xml:space="preserve">(</w:t>
+      </w:r>
+      <w:r>
+        <w:rPr>
+          <w:rStyle w:val="FunctionTok"/>
+        </w:rPr>
+        <w:t xml:space="preserve">paste</w:t>
+      </w:r>
+      <w:r>
+        <w:rPr>
+          <w:rStyle w:val="NormalTok"/>
+        </w:rPr>
+        <w:t xml:space="preserve">(</w:t>
+      </w:r>
+      <w:r>
+        <w:rPr>
+          <w:rStyle w:val="StringTok"/>
+        </w:rPr>
+        <w:t xml:space="preserve">"Incidence rate for all drivers is equal to"</w:t>
+      </w:r>
+      <w:r>
+        <w:rPr>
+          <w:rStyle w:val="NormalTok"/>
+        </w:rPr>
+        <w:t xml:space="preserve">, incidence_rate_general</w:t>
       </w:r>
       <w:r>
         <w:rPr>
           <w:rStyle w:val="SpecialCharTok"/>
         </w:rPr>
-        <w:t xml:space="preserve">/</w:t>
-      </w:r>
-      <w:r>
-        <w:rPr>
-          <w:rStyle w:val="NormalTok"/>
-        </w:rPr>
-        <w:t xml:space="preserve"> total_observation_time)</w:t>
-      </w:r>
-      <w:r>
-        <w:br/>
-      </w:r>
-      <w:r>
-        <w:rPr>
-          <w:rStyle w:val="NormalTok"/>
-        </w:rPr>
-        <w:t xml:space="preserve">  </w:t>
-      </w:r>
-      <w:r>
-        <w:br/>
-      </w:r>
-      <w:r>
-        <w:rPr>
-          <w:rStyle w:val="NormalTok"/>
-        </w:rPr>
-        <w:t xml:space="preserve">  incidence_rate </w:t>
-      </w:r>
-      <w:r>
-        <w:rPr>
-          <w:rStyle w:val="OtherTok"/>
-        </w:rPr>
-        <w:t xml:space="preserve">&lt;-</w:t>
-      </w:r>
-      <w:r>
-        <w:rPr>
-          <w:rStyle w:val="NormalTok"/>
-        </w:rPr>
-        <w:t xml:space="preserve"> incidence_summary</w:t>
+        <w:t xml:space="preserve">$</w:t>
+      </w:r>
+      <w:r>
+        <w:rPr>
+          <w:rStyle w:val="NormalTok"/>
+        </w:rPr>
+        <w:t xml:space="preserve">incidence_rate, </w:t>
+      </w:r>
+      <w:r>
+        <w:rPr>
+          <w:rStyle w:val="StringTok"/>
+        </w:rPr>
+        <w:t xml:space="preserve">"or"</w:t>
+      </w:r>
+      <w:r>
+        <w:rPr>
+          <w:rStyle w:val="NormalTok"/>
+        </w:rPr>
+        <w:t xml:space="preserve">, incidence_rate_general</w:t>
       </w:r>
       <w:r>
         <w:rPr>
@@ -2343,188 +3024,24 @@
         <w:rPr>
           <w:rStyle w:val="NormalTok"/>
         </w:rPr>
-        <w:t xml:space="preserve">incidence_rate</w:t>
-      </w:r>
-      <w:r>
-        <w:br/>
-      </w:r>
-      <w:r>
-        <w:rPr>
-          <w:rStyle w:val="NormalTok"/>
-        </w:rPr>
-        <w:t xml:space="preserve">  </w:t>
-      </w:r>
-      <w:r>
-        <w:rPr>
-          <w:rStyle w:val="FunctionTok"/>
-        </w:rPr>
-        <w:t xml:space="preserve">return</w:t>
-      </w:r>
-      <w:r>
-        <w:rPr>
-          <w:rStyle w:val="NormalTok"/>
-        </w:rPr>
-        <w:t xml:space="preserve">(incidence_rate)</w:t>
-      </w:r>
-      <w:r>
-        <w:br/>
-      </w:r>
-      <w:r>
-        <w:rPr>
-          <w:rStyle w:val="NormalTok"/>
-        </w:rPr>
-        <w:t xml:space="preserve">}</w:t>
-      </w:r>
-      <w:r>
-        <w:br/>
-      </w:r>
-      <w:r>
-        <w:br/>
-      </w:r>
-      <w:r>
-        <w:rPr>
-          <w:rStyle w:val="CommentTok"/>
-        </w:rPr>
-        <w:t xml:space="preserve"># Example usage:</w:t>
-      </w:r>
-      <w:r>
-        <w:br/>
-      </w:r>
-      <w:r>
-        <w:rPr>
-          <w:rStyle w:val="NormalTok"/>
-        </w:rPr>
-        <w:t xml:space="preserve">incidence_rate_general </w:t>
-      </w:r>
-      <w:r>
-        <w:rPr>
-          <w:rStyle w:val="OtherTok"/>
-        </w:rPr>
-        <w:t xml:space="preserve">&lt;-</w:t>
-      </w:r>
-      <w:r>
-        <w:rPr>
-          <w:rStyle w:val="NormalTok"/>
-        </w:rPr>
-        <w:t xml:space="preserve"> </w:t>
-      </w:r>
-      <w:r>
-        <w:rPr>
-          <w:rStyle w:val="FunctionTok"/>
-        </w:rPr>
-        <w:t xml:space="preserve">incidence_rate_calculation</w:t>
-      </w:r>
-      <w:r>
-        <w:rPr>
-          <w:rStyle w:val="NormalTok"/>
-        </w:rPr>
-        <w:t xml:space="preserve">(data)</w:t>
-      </w:r>
-      <w:r>
-        <w:br/>
-      </w:r>
-      <w:r>
-        <w:rPr>
-          <w:rStyle w:val="NormalTok"/>
-        </w:rPr>
-        <w:t xml:space="preserve">incidence_rate_experienced </w:t>
-      </w:r>
-      <w:r>
-        <w:rPr>
-          <w:rStyle w:val="OtherTok"/>
-        </w:rPr>
-        <w:t xml:space="preserve">&lt;-</w:t>
-      </w:r>
-      <w:r>
-        <w:rPr>
-          <w:rStyle w:val="NormalTok"/>
-        </w:rPr>
-        <w:t xml:space="preserve"> </w:t>
-      </w:r>
-      <w:r>
-        <w:rPr>
-          <w:rStyle w:val="FunctionTok"/>
-        </w:rPr>
-        <w:t xml:space="preserve">incidence_rate_calculation</w:t>
-      </w:r>
-      <w:r>
-        <w:rPr>
-          <w:rStyle w:val="NormalTok"/>
-        </w:rPr>
-        <w:t xml:space="preserve">(data, </w:t>
-      </w:r>
-      <w:r>
-        <w:rPr>
-          <w:rStyle w:val="DecValTok"/>
-        </w:rPr>
-        <w:t xml:space="preserve">1</w:t>
-      </w:r>
-      <w:r>
-        <w:rPr>
-          <w:rStyle w:val="NormalTok"/>
-        </w:rPr>
-        <w:t xml:space="preserve">)</w:t>
-      </w:r>
-      <w:r>
-        <w:br/>
-      </w:r>
-      <w:r>
-        <w:rPr>
-          <w:rStyle w:val="NormalTok"/>
-        </w:rPr>
-        <w:t xml:space="preserve">incidence_rate_not_experienced </w:t>
-      </w:r>
-      <w:r>
-        <w:rPr>
-          <w:rStyle w:val="OtherTok"/>
-        </w:rPr>
-        <w:t xml:space="preserve">&lt;-</w:t>
-      </w:r>
-      <w:r>
-        <w:rPr>
-          <w:rStyle w:val="NormalTok"/>
-        </w:rPr>
-        <w:t xml:space="preserve"> </w:t>
-      </w:r>
-      <w:r>
-        <w:rPr>
-          <w:rStyle w:val="FunctionTok"/>
-        </w:rPr>
-        <w:t xml:space="preserve">incidence_rate_calculation</w:t>
-      </w:r>
-      <w:r>
-        <w:rPr>
-          <w:rStyle w:val="NormalTok"/>
-        </w:rPr>
-        <w:t xml:space="preserve">(data, </w:t>
-      </w:r>
-      <w:r>
-        <w:rPr>
-          <w:rStyle w:val="DecValTok"/>
-        </w:rPr>
-        <w:t xml:space="preserve">0</w:t>
-      </w:r>
-      <w:r>
-        <w:rPr>
-          <w:rStyle w:val="NormalTok"/>
-        </w:rPr>
-        <w:t xml:space="preserve">)</w:t>
-      </w:r>
-      <w:r>
-        <w:br/>
-      </w:r>
-      <w:r>
-        <w:br/>
-      </w:r>
-      <w:r>
-        <w:rPr>
-          <w:rStyle w:val="NormalTok"/>
-        </w:rPr>
-        <w:t xml:space="preserve">  </w:t>
-      </w:r>
-      <w:r>
-        <w:br/>
-      </w:r>
+        <w:t xml:space="preserve">incidence_rate_per_year))</w:t>
+      </w:r>
+    </w:p>
+    <w:p>
+      <w:pPr>
+        <w:pStyle w:val="SourceCode"/>
+      </w:pPr>
+      <w:r>
+        <w:rPr>
+          <w:rStyle w:val="VerbatimChar"/>
+        </w:rPr>
+        <w:t xml:space="preserve">## [1] "Incidence rate for all drivers is equal to 0.003 accidents per total observation time 19.79  years or 1.11 accidents per year"</w:t>
+      </w:r>
+    </w:p>
+    <w:p>
+      <w:pPr>
+        <w:pStyle w:val="SourceCode"/>
+      </w:pPr>
       <w:r>
         <w:rPr>
           <w:rStyle w:val="FunctionTok"/>
@@ -2553,13 +3070,49 @@
         <w:rPr>
           <w:rStyle w:val="StringTok"/>
         </w:rPr>
-        <w:t xml:space="preserve">"Incidence rate for all drivers is equal to"</w:t>
-      </w:r>
-      <w:r>
-        <w:rPr>
-          <w:rStyle w:val="NormalTok"/>
-        </w:rPr>
-        <w:t xml:space="preserve">, incidence_rate_general))</w:t>
+        <w:t xml:space="preserve">"Incidence rate for experienced drivers is equal to"</w:t>
+      </w:r>
+      <w:r>
+        <w:rPr>
+          <w:rStyle w:val="NormalTok"/>
+        </w:rPr>
+        <w:t xml:space="preserve">, incidence_rate_experienced</w:t>
+      </w:r>
+      <w:r>
+        <w:rPr>
+          <w:rStyle w:val="SpecialCharTok"/>
+        </w:rPr>
+        <w:t xml:space="preserve">$</w:t>
+      </w:r>
+      <w:r>
+        <w:rPr>
+          <w:rStyle w:val="NormalTok"/>
+        </w:rPr>
+        <w:t xml:space="preserve">incidence_rate, </w:t>
+      </w:r>
+      <w:r>
+        <w:rPr>
+          <w:rStyle w:val="StringTok"/>
+        </w:rPr>
+        <w:t xml:space="preserve">"or"</w:t>
+      </w:r>
+      <w:r>
+        <w:rPr>
+          <w:rStyle w:val="NormalTok"/>
+        </w:rPr>
+        <w:t xml:space="preserve">, incidence_rate_experienced</w:t>
+      </w:r>
+      <w:r>
+        <w:rPr>
+          <w:rStyle w:val="SpecialCharTok"/>
+        </w:rPr>
+        <w:t xml:space="preserve">$</w:t>
+      </w:r>
+      <w:r>
+        <w:rPr>
+          <w:rStyle w:val="NormalTok"/>
+        </w:rPr>
+        <w:t xml:space="preserve">incidence_rate_per_year))</w:t>
       </w:r>
     </w:p>
     <w:p>
@@ -2570,7 +3123,7 @@
         <w:rPr>
           <w:rStyle w:val="VerbatimChar"/>
         </w:rPr>
-        <w:t xml:space="preserve">## [1] "Incidence rate for all drivers is equal to 0.00304624757684852"</w:t>
+        <w:t xml:space="preserve">## [1] "Incidence rate for experienced drivers is equal to 0.0032 accidents per total observation time 2.59  years or 1.16 accidents per year"</w:t>
       </w:r>
     </w:p>
     <w:p>
@@ -2605,13 +3158,49 @@
         <w:rPr>
           <w:rStyle w:val="StringTok"/>
         </w:rPr>
-        <w:t xml:space="preserve">"Incidence rate for experienced drivers is equal to"</w:t>
-      </w:r>
-      <w:r>
-        <w:rPr>
-          <w:rStyle w:val="NormalTok"/>
-        </w:rPr>
-        <w:t xml:space="preserve">, incidence_rate_experienced))</w:t>
+        <w:t xml:space="preserve">"Incidence rate for non-experienced drivers is equal to"</w:t>
+      </w:r>
+      <w:r>
+        <w:rPr>
+          <w:rStyle w:val="NormalTok"/>
+        </w:rPr>
+        <w:t xml:space="preserve">, incidence_rate_not_experienced</w:t>
+      </w:r>
+      <w:r>
+        <w:rPr>
+          <w:rStyle w:val="SpecialCharTok"/>
+        </w:rPr>
+        <w:t xml:space="preserve">$</w:t>
+      </w:r>
+      <w:r>
+        <w:rPr>
+          <w:rStyle w:val="NormalTok"/>
+        </w:rPr>
+        <w:t xml:space="preserve">incidence_rate, </w:t>
+      </w:r>
+      <w:r>
+        <w:rPr>
+          <w:rStyle w:val="StringTok"/>
+        </w:rPr>
+        <w:t xml:space="preserve">"or"</w:t>
+      </w:r>
+      <w:r>
+        <w:rPr>
+          <w:rStyle w:val="NormalTok"/>
+        </w:rPr>
+        <w:t xml:space="preserve">, incidence_rate_not_experienced</w:t>
+      </w:r>
+      <w:r>
+        <w:rPr>
+          <w:rStyle w:val="SpecialCharTok"/>
+        </w:rPr>
+        <w:t xml:space="preserve">$</w:t>
+      </w:r>
+      <w:r>
+        <w:rPr>
+          <w:rStyle w:val="NormalTok"/>
+        </w:rPr>
+        <w:t xml:space="preserve">incidence_rate_per_year))</w:t>
       </w:r>
     </w:p>
     <w:p>
@@ -2622,59 +3211,7 @@
         <w:rPr>
           <w:rStyle w:val="VerbatimChar"/>
         </w:rPr>
-        <w:t xml:space="preserve">## [1] "Incidence rate for experienced drivers is equal to 0.00317796610169492"</w:t>
-      </w:r>
-    </w:p>
-    <w:p>
-      <w:pPr>
-        <w:pStyle w:val="SourceCode"/>
-      </w:pPr>
-      <w:r>
-        <w:rPr>
-          <w:rStyle w:val="FunctionTok"/>
-        </w:rPr>
-        <w:t xml:space="preserve">print</w:t>
-      </w:r>
-      <w:r>
-        <w:rPr>
-          <w:rStyle w:val="NormalTok"/>
-        </w:rPr>
-        <w:t xml:space="preserve">(</w:t>
-      </w:r>
-      <w:r>
-        <w:rPr>
-          <w:rStyle w:val="FunctionTok"/>
-        </w:rPr>
-        <w:t xml:space="preserve">paste</w:t>
-      </w:r>
-      <w:r>
-        <w:rPr>
-          <w:rStyle w:val="NormalTok"/>
-        </w:rPr>
-        <w:t xml:space="preserve">(</w:t>
-      </w:r>
-      <w:r>
-        <w:rPr>
-          <w:rStyle w:val="StringTok"/>
-        </w:rPr>
-        <w:t xml:space="preserve">"Incidence rate for non-experienced drivers is equal to"</w:t>
-      </w:r>
-      <w:r>
-        <w:rPr>
-          <w:rStyle w:val="NormalTok"/>
-        </w:rPr>
-        <w:t xml:space="preserve">, incidence_rate_not_experienced))</w:t>
-      </w:r>
-    </w:p>
-    <w:p>
-      <w:pPr>
-        <w:pStyle w:val="SourceCode"/>
-      </w:pPr>
-      <w:r>
-        <w:rPr>
-          <w:rStyle w:val="VerbatimChar"/>
-        </w:rPr>
-        <w:t xml:space="preserve">## [1] "Incidence rate for non-experienced drivers is equal to 0.00302644154189232"</w:t>
+        <w:t xml:space="preserve">## [1] "Incidence rate for non-experienced drivers is equal to 0.003 accidents per total observation time 17.2  years or 1.1 accidents per year"</w:t>
       </w:r>
     </w:p>
     <w:p>
@@ -2761,7 +3298,7 @@
           <w:bCs/>
           <w:b/>
         </w:rPr>
-        <w:t xml:space="preserve">9.375 %</w:t>
+        <w:t xml:space="preserve">9.38 %</w:t>
       </w:r>
     </w:p>
     <w:p>
@@ -2782,7 +3319,13 @@
           <w:bCs/>
           <w:b/>
         </w:rPr>
-        <w:t xml:space="preserve">27.9411764705882 %</w:t>
+        <w:t xml:space="preserve">27.94 %</w:t>
+      </w:r>
+      <w:r>
+        <w:t xml:space="preserve"> </w:t>
+      </w:r>
+      <w:r>
+        <w:t xml:space="preserve">per unit time (driver-years)</w:t>
       </w:r>
     </w:p>
     <w:p>
@@ -2803,7 +3346,29 @@
           <w:bCs/>
           <w:b/>
         </w:rPr>
-        <w:t xml:space="preserve">0.00304624757684852</w:t>
+        <w:t xml:space="preserve">0.003</w:t>
+      </w:r>
+      <w:r>
+        <w:t xml:space="preserve"> </w:t>
+      </w:r>
+      <w:r>
+        <w:t xml:space="preserve">accidents per total observation time 19.79 years or</w:t>
+      </w:r>
+      <w:r>
+        <w:t xml:space="preserve"> </w:t>
+      </w:r>
+      <w:r>
+        <w:rPr>
+          <w:bCs/>
+          <w:b/>
+        </w:rPr>
+        <w:t xml:space="preserve">1.11</w:t>
+      </w:r>
+      <w:r>
+        <w:t xml:space="preserve"> </w:t>
+      </w:r>
+      <w:r>
+        <w:t xml:space="preserve">accidents per year</w:t>
       </w:r>
     </w:p>
     <w:p>
@@ -2824,7 +3389,29 @@
           <w:bCs/>
           <w:b/>
         </w:rPr>
-        <w:t xml:space="preserve">0.00317796610169492</w:t>
+        <w:t xml:space="preserve">0.0032</w:t>
+      </w:r>
+      <w:r>
+        <w:t xml:space="preserve"> </w:t>
+      </w:r>
+      <w:r>
+        <w:t xml:space="preserve">accidents per total observation time 2.59 years or</w:t>
+      </w:r>
+      <w:r>
+        <w:t xml:space="preserve"> </w:t>
+      </w:r>
+      <w:r>
+        <w:rPr>
+          <w:bCs/>
+          <w:b/>
+        </w:rPr>
+        <w:t xml:space="preserve">1.16</w:t>
+      </w:r>
+      <w:r>
+        <w:t xml:space="preserve"> </w:t>
+      </w:r>
+      <w:r>
+        <w:t xml:space="preserve">accidents per year</w:t>
       </w:r>
     </w:p>
     <w:p>
@@ -2845,7 +3432,29 @@
           <w:bCs/>
           <w:b/>
         </w:rPr>
-        <w:t xml:space="preserve">0.00302644154189232</w:t>
+        <w:t xml:space="preserve">0.003</w:t>
+      </w:r>
+      <w:r>
+        <w:t xml:space="preserve"> </w:t>
+      </w:r>
+      <w:r>
+        <w:t xml:space="preserve">accidents per total observation time 17.2 years or</w:t>
+      </w:r>
+      <w:r>
+        <w:t xml:space="preserve"> </w:t>
+      </w:r>
+      <w:r>
+        <w:rPr>
+          <w:bCs/>
+          <w:b/>
+        </w:rPr>
+        <w:t xml:space="preserve">1.1</w:t>
+      </w:r>
+      <w:r>
+        <w:t xml:space="preserve"> </w:t>
+      </w:r>
+      <w:r>
+        <w:t xml:space="preserve">accidents per year</w:t>
       </w:r>
     </w:p>
     <w:bookmarkEnd w:id="24"/>
@@ -2876,7 +3485,7 @@
         <w:t xml:space="preserve"> </w:t>
       </w:r>
       <w:r>
-        <w:t xml:space="preserve">tells us that only 32% of the drivers are experienced.</w:t>
+        <w:t xml:space="preserve">tells us that only 32 % of the drivers are experienced.</w:t>
       </w:r>
     </w:p>
     <w:p>
@@ -2897,7 +3506,7 @@
         <w:t xml:space="preserve"> </w:t>
       </w:r>
       <w:r>
-        <w:t xml:space="preserve">shows that non-experienced drivers are significantly more likely to be involved in an accident than experienced drivers (28% vs. 9.4%).</w:t>
+        <w:t xml:space="preserve">shows that non-experienced drivers are significantly more likely to be involved in an accident than experienced drivers (27.94 % vs. 9.4 %).</w:t>
       </w:r>
     </w:p>
     <w:p>

</xml_diff>

<commit_message>
fix: fixes units for incedence rate
</commit_message>
<xml_diff>
--- a/Morbidity_measurements_HW/Morbidity_measurements_HW1.docx
+++ b/Morbidity_measurements_HW/Morbidity_measurements_HW1.docx
@@ -2475,7 +2475,7 @@
         <w:rPr>
           <w:rStyle w:val="DecValTok"/>
         </w:rPr>
-        <w:t xml:space="preserve">4</w:t>
+        <w:t xml:space="preserve">6</w:t>
       </w:r>
       <w:r>
         <w:rPr>
@@ -2520,7 +2520,88 @@
         <w:rPr>
           <w:rStyle w:val="StringTok"/>
         </w:rPr>
-        <w:t xml:space="preserve">"accidents per total observation time"</w:t>
+        <w:t xml:space="preserve">"accidents per day"</w:t>
+      </w:r>
+      <w:r>
+        <w:rPr>
+          <w:rStyle w:val="NormalTok"/>
+        </w:rPr>
+        <w:t xml:space="preserve">)</w:t>
+      </w:r>
+      <w:r>
+        <w:br/>
+      </w:r>
+      <w:r>
+        <w:rPr>
+          <w:rStyle w:val="NormalTok"/>
+        </w:rPr>
+        <w:t xml:space="preserve">  </w:t>
+      </w:r>
+      <w:r>
+        <w:br/>
+      </w:r>
+      <w:r>
+        <w:rPr>
+          <w:rStyle w:val="NormalTok"/>
+        </w:rPr>
+        <w:t xml:space="preserve">  </w:t>
+      </w:r>
+      <w:r>
+        <w:rPr>
+          <w:rStyle w:val="CommentTok"/>
+        </w:rPr>
+        <w:t xml:space="preserve"># Calculate incidence rate per year</w:t>
+      </w:r>
+      <w:r>
+        <w:br/>
+      </w:r>
+      <w:r>
+        <w:rPr>
+          <w:rStyle w:val="NormalTok"/>
+        </w:rPr>
+        <w:t xml:space="preserve">  incidence_rate_per_thousand_days </w:t>
+      </w:r>
+      <w:r>
+        <w:rPr>
+          <w:rStyle w:val="OtherTok"/>
+        </w:rPr>
+        <w:t xml:space="preserve">&lt;-</w:t>
+      </w:r>
+      <w:r>
+        <w:rPr>
+          <w:rStyle w:val="NormalTok"/>
+        </w:rPr>
+        <w:t xml:space="preserve"> </w:t>
+      </w:r>
+      <w:r>
+        <w:rPr>
+          <w:rStyle w:val="FunctionTok"/>
+        </w:rPr>
+        <w:t xml:space="preserve">round</w:t>
+      </w:r>
+      <w:r>
+        <w:rPr>
+          <w:rStyle w:val="NormalTok"/>
+        </w:rPr>
+        <w:t xml:space="preserve">(incidence_rate </w:t>
+      </w:r>
+      <w:r>
+        <w:rPr>
+          <w:rStyle w:val="SpecialCharTok"/>
+        </w:rPr>
+        <w:t xml:space="preserve">*</w:t>
+      </w:r>
+      <w:r>
+        <w:rPr>
+          <w:rStyle w:val="NormalTok"/>
+        </w:rPr>
+        <w:t xml:space="preserve"> </w:t>
+      </w:r>
+      <w:r>
+        <w:rPr>
+          <w:rStyle w:val="DecValTok"/>
+        </w:rPr>
+        <w:t xml:space="preserve">1000</w:t>
       </w:r>
       <w:r>
         <w:rPr>
@@ -2530,18 +2611,6 @@
       </w:r>
       <w:r>
         <w:rPr>
-          <w:rStyle w:val="FunctionTok"/>
-        </w:rPr>
-        <w:t xml:space="preserve">round</w:t>
-      </w:r>
-      <w:r>
-        <w:rPr>
-          <w:rStyle w:val="NormalTok"/>
-        </w:rPr>
-        <w:t xml:space="preserve">(total_years, </w:t>
-      </w:r>
-      <w:r>
-        <w:rPr>
           <w:rStyle w:val="DecValTok"/>
         </w:rPr>
         <w:t xml:space="preserve">2</w:t>
@@ -2550,13 +2619,46 @@
         <w:rPr>
           <w:rStyle w:val="NormalTok"/>
         </w:rPr>
-        <w:t xml:space="preserve">), </w:t>
+        <w:t xml:space="preserve">)</w:t>
+      </w:r>
+      <w:r>
+        <w:br/>
+      </w:r>
+      <w:r>
+        <w:rPr>
+          <w:rStyle w:val="NormalTok"/>
+        </w:rPr>
+        <w:t xml:space="preserve">  incidence_rate_per_thousand_days_str </w:t>
+      </w:r>
+      <w:r>
+        <w:rPr>
+          <w:rStyle w:val="OtherTok"/>
+        </w:rPr>
+        <w:t xml:space="preserve">&lt;-</w:t>
+      </w:r>
+      <w:r>
+        <w:rPr>
+          <w:rStyle w:val="NormalTok"/>
+        </w:rPr>
+        <w:t xml:space="preserve"> </w:t>
+      </w:r>
+      <w:r>
+        <w:rPr>
+          <w:rStyle w:val="FunctionTok"/>
+        </w:rPr>
+        <w:t xml:space="preserve">paste</w:t>
+      </w:r>
+      <w:r>
+        <w:rPr>
+          <w:rStyle w:val="NormalTok"/>
+        </w:rPr>
+        <w:t xml:space="preserve">(incidence_rate_per_thousand_days, </w:t>
       </w:r>
       <w:r>
         <w:rPr>
           <w:rStyle w:val="StringTok"/>
         </w:rPr>
-        <w:t xml:space="preserve">" years"</w:t>
+        <w:t xml:space="preserve">"accidents per 1000 days"</w:t>
       </w:r>
       <w:r>
         <w:rPr>
@@ -2584,18 +2686,81 @@
       </w:r>
       <w:r>
         <w:rPr>
+          <w:rStyle w:val="FunctionTok"/>
+        </w:rPr>
+        <w:t xml:space="preserve">return</w:t>
+      </w:r>
+      <w:r>
+        <w:rPr>
+          <w:rStyle w:val="NormalTok"/>
+        </w:rPr>
+        <w:t xml:space="preserve">(</w:t>
+      </w:r>
+      <w:r>
+        <w:rPr>
+          <w:rStyle w:val="FunctionTok"/>
+        </w:rPr>
+        <w:t xml:space="preserve">list</w:t>
+      </w:r>
+      <w:r>
+        <w:rPr>
+          <w:rStyle w:val="NormalTok"/>
+        </w:rPr>
+        <w:t xml:space="preserve">(</w:t>
+      </w:r>
+      <w:r>
+        <w:rPr>
+          <w:rStyle w:val="AttributeTok"/>
+        </w:rPr>
+        <w:t xml:space="preserve">incidence_rate =</w:t>
+      </w:r>
+      <w:r>
+        <w:rPr>
+          <w:rStyle w:val="NormalTok"/>
+        </w:rPr>
+        <w:t xml:space="preserve"> incidence_rate_str, </w:t>
+      </w:r>
+      <w:r>
+        <w:rPr>
+          <w:rStyle w:val="AttributeTok"/>
+        </w:rPr>
+        <w:t xml:space="preserve">incidence_rate_per_thousand_days =</w:t>
+      </w:r>
+      <w:r>
+        <w:rPr>
+          <w:rStyle w:val="NormalTok"/>
+        </w:rPr>
+        <w:t xml:space="preserve"> incidence_rate_per_thousand_days_str))</w:t>
+      </w:r>
+      <w:r>
+        <w:br/>
+      </w:r>
+      <w:r>
+        <w:rPr>
+          <w:rStyle w:val="NormalTok"/>
+        </w:rPr>
+        <w:t xml:space="preserve">}</w:t>
+      </w:r>
+      <w:r>
+        <w:br/>
+      </w:r>
+      <w:r>
+        <w:br/>
+      </w:r>
+      <w:r>
+        <w:rPr>
           <w:rStyle w:val="CommentTok"/>
         </w:rPr>
-        <w:t xml:space="preserve"># Calculate incidence rate per year</w:t>
-      </w:r>
-      <w:r>
-        <w:br/>
-      </w:r>
-      <w:r>
-        <w:rPr>
-          <w:rStyle w:val="NormalTok"/>
-        </w:rPr>
-        <w:t xml:space="preserve">  incidence_rate_per_year </w:t>
+        <w:t xml:space="preserve"># Example usage:</w:t>
+      </w:r>
+      <w:r>
+        <w:br/>
+      </w:r>
+      <w:r>
+        <w:rPr>
+          <w:rStyle w:val="NormalTok"/>
+        </w:rPr>
+        <w:t xml:space="preserve">incidence_rate_general </w:t>
       </w:r>
       <w:r>
         <w:rPr>
@@ -2613,13 +2778,181 @@
         <w:rPr>
           <w:rStyle w:val="FunctionTok"/>
         </w:rPr>
-        <w:t xml:space="preserve">round</w:t>
-      </w:r>
-      <w:r>
-        <w:rPr>
-          <w:rStyle w:val="NormalTok"/>
-        </w:rPr>
-        <w:t xml:space="preserve">(incidence_summary</w:t>
+        <w:t xml:space="preserve">incidence_rate_calculation</w:t>
+      </w:r>
+      <w:r>
+        <w:rPr>
+          <w:rStyle w:val="NormalTok"/>
+        </w:rPr>
+        <w:t xml:space="preserve">(data)</w:t>
+      </w:r>
+    </w:p>
+    <w:p>
+      <w:pPr>
+        <w:pStyle w:val="SourceCode"/>
+      </w:pPr>
+      <w:r>
+        <w:rPr>
+          <w:rStyle w:val="VerbatimChar"/>
+        </w:rPr>
+        <w:t xml:space="preserve">## [1] 19.7863</w:t>
+      </w:r>
+    </w:p>
+    <w:p>
+      <w:pPr>
+        <w:pStyle w:val="SourceCode"/>
+      </w:pPr>
+      <w:r>
+        <w:rPr>
+          <w:rStyle w:val="NormalTok"/>
+        </w:rPr>
+        <w:t xml:space="preserve">incidence_rate_experienced </w:t>
+      </w:r>
+      <w:r>
+        <w:rPr>
+          <w:rStyle w:val="OtherTok"/>
+        </w:rPr>
+        <w:t xml:space="preserve">&lt;-</w:t>
+      </w:r>
+      <w:r>
+        <w:rPr>
+          <w:rStyle w:val="NormalTok"/>
+        </w:rPr>
+        <w:t xml:space="preserve"> </w:t>
+      </w:r>
+      <w:r>
+        <w:rPr>
+          <w:rStyle w:val="FunctionTok"/>
+        </w:rPr>
+        <w:t xml:space="preserve">incidence_rate_calculation</w:t>
+      </w:r>
+      <w:r>
+        <w:rPr>
+          <w:rStyle w:val="NormalTok"/>
+        </w:rPr>
+        <w:t xml:space="preserve">(data, </w:t>
+      </w:r>
+      <w:r>
+        <w:rPr>
+          <w:rStyle w:val="DecValTok"/>
+        </w:rPr>
+        <w:t xml:space="preserve">1</w:t>
+      </w:r>
+      <w:r>
+        <w:rPr>
+          <w:rStyle w:val="NormalTok"/>
+        </w:rPr>
+        <w:t xml:space="preserve">)</w:t>
+      </w:r>
+    </w:p>
+    <w:p>
+      <w:pPr>
+        <w:pStyle w:val="SourceCode"/>
+      </w:pPr>
+      <w:r>
+        <w:rPr>
+          <w:rStyle w:val="VerbatimChar"/>
+        </w:rPr>
+        <w:t xml:space="preserve">## [1] 2.586301</w:t>
+      </w:r>
+    </w:p>
+    <w:p>
+      <w:pPr>
+        <w:pStyle w:val="SourceCode"/>
+      </w:pPr>
+      <w:r>
+        <w:rPr>
+          <w:rStyle w:val="NormalTok"/>
+        </w:rPr>
+        <w:t xml:space="preserve">incidence_rate_not_experienced </w:t>
+      </w:r>
+      <w:r>
+        <w:rPr>
+          <w:rStyle w:val="OtherTok"/>
+        </w:rPr>
+        <w:t xml:space="preserve">&lt;-</w:t>
+      </w:r>
+      <w:r>
+        <w:rPr>
+          <w:rStyle w:val="NormalTok"/>
+        </w:rPr>
+        <w:t xml:space="preserve"> </w:t>
+      </w:r>
+      <w:r>
+        <w:rPr>
+          <w:rStyle w:val="FunctionTok"/>
+        </w:rPr>
+        <w:t xml:space="preserve">incidence_rate_calculation</w:t>
+      </w:r>
+      <w:r>
+        <w:rPr>
+          <w:rStyle w:val="NormalTok"/>
+        </w:rPr>
+        <w:t xml:space="preserve">(data, </w:t>
+      </w:r>
+      <w:r>
+        <w:rPr>
+          <w:rStyle w:val="DecValTok"/>
+        </w:rPr>
+        <w:t xml:space="preserve">0</w:t>
+      </w:r>
+      <w:r>
+        <w:rPr>
+          <w:rStyle w:val="NormalTok"/>
+        </w:rPr>
+        <w:t xml:space="preserve">)</w:t>
+      </w:r>
+    </w:p>
+    <w:p>
+      <w:pPr>
+        <w:pStyle w:val="SourceCode"/>
+      </w:pPr>
+      <w:r>
+        <w:rPr>
+          <w:rStyle w:val="VerbatimChar"/>
+        </w:rPr>
+        <w:t xml:space="preserve">## [1] 17.2</w:t>
+      </w:r>
+    </w:p>
+    <w:p>
+      <w:pPr>
+        <w:pStyle w:val="SourceCode"/>
+      </w:pPr>
+      <w:r>
+        <w:rPr>
+          <w:rStyle w:val="FunctionTok"/>
+        </w:rPr>
+        <w:t xml:space="preserve">print</w:t>
+      </w:r>
+      <w:r>
+        <w:rPr>
+          <w:rStyle w:val="NormalTok"/>
+        </w:rPr>
+        <w:t xml:space="preserve">(</w:t>
+      </w:r>
+      <w:r>
+        <w:rPr>
+          <w:rStyle w:val="FunctionTok"/>
+        </w:rPr>
+        <w:t xml:space="preserve">paste</w:t>
+      </w:r>
+      <w:r>
+        <w:rPr>
+          <w:rStyle w:val="NormalTok"/>
+        </w:rPr>
+        <w:t xml:space="preserve">(</w:t>
+      </w:r>
+      <w:r>
+        <w:rPr>
+          <w:rStyle w:val="StringTok"/>
+        </w:rPr>
+        <w:t xml:space="preserve">"Incidence rate for all drivers is equal to"</w:t>
+      </w:r>
+      <w:r>
+        <w:rPr>
+          <w:rStyle w:val="NormalTok"/>
+        </w:rPr>
+        <w:t xml:space="preserve">, incidence_rate_general</w:t>
       </w:r>
       <w:r>
         <w:rPr>
@@ -2631,52 +2964,59 @@
         <w:rPr>
           <w:rStyle w:val="NormalTok"/>
         </w:rPr>
-        <w:t xml:space="preserve">accident_count </w:t>
+        <w:t xml:space="preserve">incidence_rate, </w:t>
+      </w:r>
+      <w:r>
+        <w:rPr>
+          <w:rStyle w:val="StringTok"/>
+        </w:rPr>
+        <w:t xml:space="preserve">"or"</w:t>
+      </w:r>
+      <w:r>
+        <w:rPr>
+          <w:rStyle w:val="NormalTok"/>
+        </w:rPr>
+        <w:t xml:space="preserve">, incidence_rate_general</w:t>
       </w:r>
       <w:r>
         <w:rPr>
           <w:rStyle w:val="SpecialCharTok"/>
         </w:rPr>
-        <w:t xml:space="preserve">/</w:t>
-      </w:r>
-      <w:r>
-        <w:rPr>
-          <w:rStyle w:val="NormalTok"/>
-        </w:rPr>
-        <w:t xml:space="preserve"> total_years, </w:t>
-      </w:r>
-      <w:r>
-        <w:rPr>
-          <w:rStyle w:val="DecValTok"/>
-        </w:rPr>
-        <w:t xml:space="preserve">2</w:t>
-      </w:r>
-      <w:r>
-        <w:rPr>
-          <w:rStyle w:val="NormalTok"/>
-        </w:rPr>
-        <w:t xml:space="preserve">)</w:t>
-      </w:r>
-      <w:r>
-        <w:br/>
-      </w:r>
-      <w:r>
-        <w:rPr>
-          <w:rStyle w:val="NormalTok"/>
-        </w:rPr>
-        <w:t xml:space="preserve">  incidence_rate_per_year_str </w:t>
-      </w:r>
-      <w:r>
-        <w:rPr>
-          <w:rStyle w:val="OtherTok"/>
-        </w:rPr>
-        <w:t xml:space="preserve">&lt;-</w:t>
-      </w:r>
-      <w:r>
-        <w:rPr>
-          <w:rStyle w:val="NormalTok"/>
-        </w:rPr>
-        <w:t xml:space="preserve"> </w:t>
+        <w:t xml:space="preserve">$</w:t>
+      </w:r>
+      <w:r>
+        <w:rPr>
+          <w:rStyle w:val="NormalTok"/>
+        </w:rPr>
+        <w:t xml:space="preserve">incidence_rate_per_thousand_days))</w:t>
+      </w:r>
+    </w:p>
+    <w:p>
+      <w:pPr>
+        <w:pStyle w:val="SourceCode"/>
+      </w:pPr>
+      <w:r>
+        <w:rPr>
+          <w:rStyle w:val="VerbatimChar"/>
+        </w:rPr>
+        <w:t xml:space="preserve">## [1] "Incidence rate for all drivers is equal to 0.003046 accidents per day or 3.05 accidents per 1000 days"</w:t>
+      </w:r>
+    </w:p>
+    <w:p>
+      <w:pPr>
+        <w:pStyle w:val="SourceCode"/>
+      </w:pPr>
+      <w:r>
+        <w:rPr>
+          <w:rStyle w:val="FunctionTok"/>
+        </w:rPr>
+        <w:t xml:space="preserve">print</w:t>
+      </w:r>
+      <w:r>
+        <w:rPr>
+          <w:rStyle w:val="NormalTok"/>
+        </w:rPr>
+        <w:t xml:space="preserve">(</w:t>
       </w:r>
       <w:r>
         <w:rPr>
@@ -2688,43 +3028,77 @@
         <w:rPr>
           <w:rStyle w:val="NormalTok"/>
         </w:rPr>
-        <w:t xml:space="preserve">(incidence_rate_per_year, </w:t>
+        <w:t xml:space="preserve">(</w:t>
       </w:r>
       <w:r>
         <w:rPr>
           <w:rStyle w:val="StringTok"/>
         </w:rPr>
-        <w:t xml:space="preserve">"accidents per year"</w:t>
-      </w:r>
-      <w:r>
-        <w:rPr>
-          <w:rStyle w:val="NormalTok"/>
-        </w:rPr>
-        <w:t xml:space="preserve">)</w:t>
-      </w:r>
-      <w:r>
-        <w:br/>
-      </w:r>
-      <w:r>
-        <w:rPr>
-          <w:rStyle w:val="NormalTok"/>
-        </w:rPr>
-        <w:t xml:space="preserve">  </w:t>
-      </w:r>
-      <w:r>
-        <w:br/>
-      </w:r>
-      <w:r>
-        <w:rPr>
-          <w:rStyle w:val="NormalTok"/>
-        </w:rPr>
-        <w:t xml:space="preserve">  </w:t>
-      </w:r>
-      <w:r>
-        <w:rPr>
-          <w:rStyle w:val="FunctionTok"/>
-        </w:rPr>
-        <w:t xml:space="preserve">return</w:t>
+        <w:t xml:space="preserve">"Incidence rate for experienced drivers is equal to"</w:t>
+      </w:r>
+      <w:r>
+        <w:rPr>
+          <w:rStyle w:val="NormalTok"/>
+        </w:rPr>
+        <w:t xml:space="preserve">, incidence_rate_experienced</w:t>
+      </w:r>
+      <w:r>
+        <w:rPr>
+          <w:rStyle w:val="SpecialCharTok"/>
+        </w:rPr>
+        <w:t xml:space="preserve">$</w:t>
+      </w:r>
+      <w:r>
+        <w:rPr>
+          <w:rStyle w:val="NormalTok"/>
+        </w:rPr>
+        <w:t xml:space="preserve">incidence_rate, </w:t>
+      </w:r>
+      <w:r>
+        <w:rPr>
+          <w:rStyle w:val="StringTok"/>
+        </w:rPr>
+        <w:t xml:space="preserve">"or"</w:t>
+      </w:r>
+      <w:r>
+        <w:rPr>
+          <w:rStyle w:val="NormalTok"/>
+        </w:rPr>
+        <w:t xml:space="preserve">, incidence_rate_experienced</w:t>
+      </w:r>
+      <w:r>
+        <w:rPr>
+          <w:rStyle w:val="SpecialCharTok"/>
+        </w:rPr>
+        <w:t xml:space="preserve">$</w:t>
+      </w:r>
+      <w:r>
+        <w:rPr>
+          <w:rStyle w:val="NormalTok"/>
+        </w:rPr>
+        <w:t xml:space="preserve">incidence_rate_per_thousand_days))</w:t>
+      </w:r>
+    </w:p>
+    <w:p>
+      <w:pPr>
+        <w:pStyle w:val="SourceCode"/>
+      </w:pPr>
+      <w:r>
+        <w:rPr>
+          <w:rStyle w:val="VerbatimChar"/>
+        </w:rPr>
+        <w:t xml:space="preserve">## [1] "Incidence rate for experienced drivers is equal to 0.003178 accidents per day or 3.18 accidents per 1000 days"</w:t>
+      </w:r>
+    </w:p>
+    <w:p>
+      <w:pPr>
+        <w:pStyle w:val="SourceCode"/>
+      </w:pPr>
+      <w:r>
+        <w:rPr>
+          <w:rStyle w:val="FunctionTok"/>
+        </w:rPr>
+        <w:t xml:space="preserve">print</w:t>
       </w:r>
       <w:r>
         <w:rPr>
@@ -2736,7 +3110,7 @@
         <w:rPr>
           <w:rStyle w:val="FunctionTok"/>
         </w:rPr>
-        <w:t xml:space="preserve">list</w:t>
+        <w:t xml:space="preserve">paste</w:t>
       </w:r>
       <w:r>
         <w:rPr>
@@ -2746,81 +3120,51 @@
       </w:r>
       <w:r>
         <w:rPr>
-          <w:rStyle w:val="AttributeTok"/>
-        </w:rPr>
-        <w:t xml:space="preserve">incidence_rate =</w:t>
-      </w:r>
-      <w:r>
-        <w:rPr>
-          <w:rStyle w:val="NormalTok"/>
-        </w:rPr>
-        <w:t xml:space="preserve"> incidence_rate_str, </w:t>
-      </w:r>
-      <w:r>
-        <w:rPr>
-          <w:rStyle w:val="AttributeTok"/>
-        </w:rPr>
-        <w:t xml:space="preserve">incidence_rate_per_year =</w:t>
-      </w:r>
-      <w:r>
-        <w:rPr>
-          <w:rStyle w:val="NormalTok"/>
-        </w:rPr>
-        <w:t xml:space="preserve"> incidence_rate_per_year_str))</w:t>
-      </w:r>
-      <w:r>
-        <w:br/>
-      </w:r>
-      <w:r>
-        <w:rPr>
-          <w:rStyle w:val="NormalTok"/>
-        </w:rPr>
-        <w:t xml:space="preserve">}</w:t>
-      </w:r>
-      <w:r>
-        <w:br/>
-      </w:r>
-      <w:r>
-        <w:br/>
-      </w:r>
-      <w:r>
-        <w:rPr>
-          <w:rStyle w:val="CommentTok"/>
-        </w:rPr>
-        <w:t xml:space="preserve"># Example usage:</w:t>
-      </w:r>
-      <w:r>
-        <w:br/>
-      </w:r>
-      <w:r>
-        <w:rPr>
-          <w:rStyle w:val="NormalTok"/>
-        </w:rPr>
-        <w:t xml:space="preserve">incidence_rate_general </w:t>
-      </w:r>
-      <w:r>
-        <w:rPr>
-          <w:rStyle w:val="OtherTok"/>
-        </w:rPr>
-        <w:t xml:space="preserve">&lt;-</w:t>
-      </w:r>
-      <w:r>
-        <w:rPr>
-          <w:rStyle w:val="NormalTok"/>
-        </w:rPr>
-        <w:t xml:space="preserve"> </w:t>
-      </w:r>
-      <w:r>
-        <w:rPr>
-          <w:rStyle w:val="FunctionTok"/>
-        </w:rPr>
-        <w:t xml:space="preserve">incidence_rate_calculation</w:t>
-      </w:r>
-      <w:r>
-        <w:rPr>
-          <w:rStyle w:val="NormalTok"/>
-        </w:rPr>
-        <w:t xml:space="preserve">(data)</w:t>
+          <w:rStyle w:val="StringTok"/>
+        </w:rPr>
+        <w:t xml:space="preserve">"Incidence rate for non-experienced drivers is equal to"</w:t>
+      </w:r>
+      <w:r>
+        <w:rPr>
+          <w:rStyle w:val="NormalTok"/>
+        </w:rPr>
+        <w:t xml:space="preserve">, incidence_rate_not_experienced</w:t>
+      </w:r>
+      <w:r>
+        <w:rPr>
+          <w:rStyle w:val="SpecialCharTok"/>
+        </w:rPr>
+        <w:t xml:space="preserve">$</w:t>
+      </w:r>
+      <w:r>
+        <w:rPr>
+          <w:rStyle w:val="NormalTok"/>
+        </w:rPr>
+        <w:t xml:space="preserve">incidence_rate, </w:t>
+      </w:r>
+      <w:r>
+        <w:rPr>
+          <w:rStyle w:val="StringTok"/>
+        </w:rPr>
+        <w:t xml:space="preserve">"or"</w:t>
+      </w:r>
+      <w:r>
+        <w:rPr>
+          <w:rStyle w:val="NormalTok"/>
+        </w:rPr>
+        <w:t xml:space="preserve">, incidence_rate_not_experienced</w:t>
+      </w:r>
+      <w:r>
+        <w:rPr>
+          <w:rStyle w:val="SpecialCharTok"/>
+        </w:rPr>
+        <w:t xml:space="preserve">$</w:t>
+      </w:r>
+      <w:r>
+        <w:rPr>
+          <w:rStyle w:val="NormalTok"/>
+        </w:rPr>
+        <w:t xml:space="preserve">incidence_rate_per_thousand_days))</w:t>
       </w:r>
     </w:p>
     <w:p>
@@ -2831,387 +3175,7 @@
         <w:rPr>
           <w:rStyle w:val="VerbatimChar"/>
         </w:rPr>
-        <w:t xml:space="preserve">## [1] 19.7863</w:t>
-      </w:r>
-    </w:p>
-    <w:p>
-      <w:pPr>
-        <w:pStyle w:val="SourceCode"/>
-      </w:pPr>
-      <w:r>
-        <w:rPr>
-          <w:rStyle w:val="NormalTok"/>
-        </w:rPr>
-        <w:t xml:space="preserve">incidence_rate_experienced </w:t>
-      </w:r>
-      <w:r>
-        <w:rPr>
-          <w:rStyle w:val="OtherTok"/>
-        </w:rPr>
-        <w:t xml:space="preserve">&lt;-</w:t>
-      </w:r>
-      <w:r>
-        <w:rPr>
-          <w:rStyle w:val="NormalTok"/>
-        </w:rPr>
-        <w:t xml:space="preserve"> </w:t>
-      </w:r>
-      <w:r>
-        <w:rPr>
-          <w:rStyle w:val="FunctionTok"/>
-        </w:rPr>
-        <w:t xml:space="preserve">incidence_rate_calculation</w:t>
-      </w:r>
-      <w:r>
-        <w:rPr>
-          <w:rStyle w:val="NormalTok"/>
-        </w:rPr>
-        <w:t xml:space="preserve">(data, </w:t>
-      </w:r>
-      <w:r>
-        <w:rPr>
-          <w:rStyle w:val="DecValTok"/>
-        </w:rPr>
-        <w:t xml:space="preserve">1</w:t>
-      </w:r>
-      <w:r>
-        <w:rPr>
-          <w:rStyle w:val="NormalTok"/>
-        </w:rPr>
-        <w:t xml:space="preserve">)</w:t>
-      </w:r>
-    </w:p>
-    <w:p>
-      <w:pPr>
-        <w:pStyle w:val="SourceCode"/>
-      </w:pPr>
-      <w:r>
-        <w:rPr>
-          <w:rStyle w:val="VerbatimChar"/>
-        </w:rPr>
-        <w:t xml:space="preserve">## [1] 2.586301</w:t>
-      </w:r>
-    </w:p>
-    <w:p>
-      <w:pPr>
-        <w:pStyle w:val="SourceCode"/>
-      </w:pPr>
-      <w:r>
-        <w:rPr>
-          <w:rStyle w:val="NormalTok"/>
-        </w:rPr>
-        <w:t xml:space="preserve">incidence_rate_not_experienced </w:t>
-      </w:r>
-      <w:r>
-        <w:rPr>
-          <w:rStyle w:val="OtherTok"/>
-        </w:rPr>
-        <w:t xml:space="preserve">&lt;-</w:t>
-      </w:r>
-      <w:r>
-        <w:rPr>
-          <w:rStyle w:val="NormalTok"/>
-        </w:rPr>
-        <w:t xml:space="preserve"> </w:t>
-      </w:r>
-      <w:r>
-        <w:rPr>
-          <w:rStyle w:val="FunctionTok"/>
-        </w:rPr>
-        <w:t xml:space="preserve">incidence_rate_calculation</w:t>
-      </w:r>
-      <w:r>
-        <w:rPr>
-          <w:rStyle w:val="NormalTok"/>
-        </w:rPr>
-        <w:t xml:space="preserve">(data, </w:t>
-      </w:r>
-      <w:r>
-        <w:rPr>
-          <w:rStyle w:val="DecValTok"/>
-        </w:rPr>
-        <w:t xml:space="preserve">0</w:t>
-      </w:r>
-      <w:r>
-        <w:rPr>
-          <w:rStyle w:val="NormalTok"/>
-        </w:rPr>
-        <w:t xml:space="preserve">)</w:t>
-      </w:r>
-    </w:p>
-    <w:p>
-      <w:pPr>
-        <w:pStyle w:val="SourceCode"/>
-      </w:pPr>
-      <w:r>
-        <w:rPr>
-          <w:rStyle w:val="VerbatimChar"/>
-        </w:rPr>
-        <w:t xml:space="preserve">## [1] 17.2</w:t>
-      </w:r>
-    </w:p>
-    <w:p>
-      <w:pPr>
-        <w:pStyle w:val="SourceCode"/>
-      </w:pPr>
-      <w:r>
-        <w:rPr>
-          <w:rStyle w:val="FunctionTok"/>
-        </w:rPr>
-        <w:t xml:space="preserve">print</w:t>
-      </w:r>
-      <w:r>
-        <w:rPr>
-          <w:rStyle w:val="NormalTok"/>
-        </w:rPr>
-        <w:t xml:space="preserve">(</w:t>
-      </w:r>
-      <w:r>
-        <w:rPr>
-          <w:rStyle w:val="FunctionTok"/>
-        </w:rPr>
-        <w:t xml:space="preserve">paste</w:t>
-      </w:r>
-      <w:r>
-        <w:rPr>
-          <w:rStyle w:val="NormalTok"/>
-        </w:rPr>
-        <w:t xml:space="preserve">(</w:t>
-      </w:r>
-      <w:r>
-        <w:rPr>
-          <w:rStyle w:val="StringTok"/>
-        </w:rPr>
-        <w:t xml:space="preserve">"Incidence rate for all drivers is equal to"</w:t>
-      </w:r>
-      <w:r>
-        <w:rPr>
-          <w:rStyle w:val="NormalTok"/>
-        </w:rPr>
-        <w:t xml:space="preserve">, incidence_rate_general</w:t>
-      </w:r>
-      <w:r>
-        <w:rPr>
-          <w:rStyle w:val="SpecialCharTok"/>
-        </w:rPr>
-        <w:t xml:space="preserve">$</w:t>
-      </w:r>
-      <w:r>
-        <w:rPr>
-          <w:rStyle w:val="NormalTok"/>
-        </w:rPr>
-        <w:t xml:space="preserve">incidence_rate, </w:t>
-      </w:r>
-      <w:r>
-        <w:rPr>
-          <w:rStyle w:val="StringTok"/>
-        </w:rPr>
-        <w:t xml:space="preserve">"or"</w:t>
-      </w:r>
-      <w:r>
-        <w:rPr>
-          <w:rStyle w:val="NormalTok"/>
-        </w:rPr>
-        <w:t xml:space="preserve">, incidence_rate_general</w:t>
-      </w:r>
-      <w:r>
-        <w:rPr>
-          <w:rStyle w:val="SpecialCharTok"/>
-        </w:rPr>
-        <w:t xml:space="preserve">$</w:t>
-      </w:r>
-      <w:r>
-        <w:rPr>
-          <w:rStyle w:val="NormalTok"/>
-        </w:rPr>
-        <w:t xml:space="preserve">incidence_rate_per_year))</w:t>
-      </w:r>
-    </w:p>
-    <w:p>
-      <w:pPr>
-        <w:pStyle w:val="SourceCode"/>
-      </w:pPr>
-      <w:r>
-        <w:rPr>
-          <w:rStyle w:val="VerbatimChar"/>
-        </w:rPr>
-        <w:t xml:space="preserve">## [1] "Incidence rate for all drivers is equal to 0.003 accidents per total observation time 19.79  years or 1.11 accidents per year"</w:t>
-      </w:r>
-    </w:p>
-    <w:p>
-      <w:pPr>
-        <w:pStyle w:val="SourceCode"/>
-      </w:pPr>
-      <w:r>
-        <w:rPr>
-          <w:rStyle w:val="FunctionTok"/>
-        </w:rPr>
-        <w:t xml:space="preserve">print</w:t>
-      </w:r>
-      <w:r>
-        <w:rPr>
-          <w:rStyle w:val="NormalTok"/>
-        </w:rPr>
-        <w:t xml:space="preserve">(</w:t>
-      </w:r>
-      <w:r>
-        <w:rPr>
-          <w:rStyle w:val="FunctionTok"/>
-        </w:rPr>
-        <w:t xml:space="preserve">paste</w:t>
-      </w:r>
-      <w:r>
-        <w:rPr>
-          <w:rStyle w:val="NormalTok"/>
-        </w:rPr>
-        <w:t xml:space="preserve">(</w:t>
-      </w:r>
-      <w:r>
-        <w:rPr>
-          <w:rStyle w:val="StringTok"/>
-        </w:rPr>
-        <w:t xml:space="preserve">"Incidence rate for experienced drivers is equal to"</w:t>
-      </w:r>
-      <w:r>
-        <w:rPr>
-          <w:rStyle w:val="NormalTok"/>
-        </w:rPr>
-        <w:t xml:space="preserve">, incidence_rate_experienced</w:t>
-      </w:r>
-      <w:r>
-        <w:rPr>
-          <w:rStyle w:val="SpecialCharTok"/>
-        </w:rPr>
-        <w:t xml:space="preserve">$</w:t>
-      </w:r>
-      <w:r>
-        <w:rPr>
-          <w:rStyle w:val="NormalTok"/>
-        </w:rPr>
-        <w:t xml:space="preserve">incidence_rate, </w:t>
-      </w:r>
-      <w:r>
-        <w:rPr>
-          <w:rStyle w:val="StringTok"/>
-        </w:rPr>
-        <w:t xml:space="preserve">"or"</w:t>
-      </w:r>
-      <w:r>
-        <w:rPr>
-          <w:rStyle w:val="NormalTok"/>
-        </w:rPr>
-        <w:t xml:space="preserve">, incidence_rate_experienced</w:t>
-      </w:r>
-      <w:r>
-        <w:rPr>
-          <w:rStyle w:val="SpecialCharTok"/>
-        </w:rPr>
-        <w:t xml:space="preserve">$</w:t>
-      </w:r>
-      <w:r>
-        <w:rPr>
-          <w:rStyle w:val="NormalTok"/>
-        </w:rPr>
-        <w:t xml:space="preserve">incidence_rate_per_year))</w:t>
-      </w:r>
-    </w:p>
-    <w:p>
-      <w:pPr>
-        <w:pStyle w:val="SourceCode"/>
-      </w:pPr>
-      <w:r>
-        <w:rPr>
-          <w:rStyle w:val="VerbatimChar"/>
-        </w:rPr>
-        <w:t xml:space="preserve">## [1] "Incidence rate for experienced drivers is equal to 0.0032 accidents per total observation time 2.59  years or 1.16 accidents per year"</w:t>
-      </w:r>
-    </w:p>
-    <w:p>
-      <w:pPr>
-        <w:pStyle w:val="SourceCode"/>
-      </w:pPr>
-      <w:r>
-        <w:rPr>
-          <w:rStyle w:val="FunctionTok"/>
-        </w:rPr>
-        <w:t xml:space="preserve">print</w:t>
-      </w:r>
-      <w:r>
-        <w:rPr>
-          <w:rStyle w:val="NormalTok"/>
-        </w:rPr>
-        <w:t xml:space="preserve">(</w:t>
-      </w:r>
-      <w:r>
-        <w:rPr>
-          <w:rStyle w:val="FunctionTok"/>
-        </w:rPr>
-        <w:t xml:space="preserve">paste</w:t>
-      </w:r>
-      <w:r>
-        <w:rPr>
-          <w:rStyle w:val="NormalTok"/>
-        </w:rPr>
-        <w:t xml:space="preserve">(</w:t>
-      </w:r>
-      <w:r>
-        <w:rPr>
-          <w:rStyle w:val="StringTok"/>
-        </w:rPr>
-        <w:t xml:space="preserve">"Incidence rate for non-experienced drivers is equal to"</w:t>
-      </w:r>
-      <w:r>
-        <w:rPr>
-          <w:rStyle w:val="NormalTok"/>
-        </w:rPr>
-        <w:t xml:space="preserve">, incidence_rate_not_experienced</w:t>
-      </w:r>
-      <w:r>
-        <w:rPr>
-          <w:rStyle w:val="SpecialCharTok"/>
-        </w:rPr>
-        <w:t xml:space="preserve">$</w:t>
-      </w:r>
-      <w:r>
-        <w:rPr>
-          <w:rStyle w:val="NormalTok"/>
-        </w:rPr>
-        <w:t xml:space="preserve">incidence_rate, </w:t>
-      </w:r>
-      <w:r>
-        <w:rPr>
-          <w:rStyle w:val="StringTok"/>
-        </w:rPr>
-        <w:t xml:space="preserve">"or"</w:t>
-      </w:r>
-      <w:r>
-        <w:rPr>
-          <w:rStyle w:val="NormalTok"/>
-        </w:rPr>
-        <w:t xml:space="preserve">, incidence_rate_not_experienced</w:t>
-      </w:r>
-      <w:r>
-        <w:rPr>
-          <w:rStyle w:val="SpecialCharTok"/>
-        </w:rPr>
-        <w:t xml:space="preserve">$</w:t>
-      </w:r>
-      <w:r>
-        <w:rPr>
-          <w:rStyle w:val="NormalTok"/>
-        </w:rPr>
-        <w:t xml:space="preserve">incidence_rate_per_year))</w:t>
-      </w:r>
-    </w:p>
-    <w:p>
-      <w:pPr>
-        <w:pStyle w:val="SourceCode"/>
-      </w:pPr>
-      <w:r>
-        <w:rPr>
-          <w:rStyle w:val="VerbatimChar"/>
-        </w:rPr>
-        <w:t xml:space="preserve">## [1] "Incidence rate for non-experienced drivers is equal to 0.003 accidents per total observation time 17.2  years or 1.1 accidents per year"</w:t>
+        <w:t xml:space="preserve">## [1] "Incidence rate for non-experienced drivers is equal to 0.003026 accidents per day or 3.03 accidents per 1000 days"</w:t>
       </w:r>
     </w:p>
     <w:p>
@@ -3346,13 +3310,13 @@
           <w:bCs/>
           <w:b/>
         </w:rPr>
-        <w:t xml:space="preserve">0.003</w:t>
-      </w:r>
-      <w:r>
-        <w:t xml:space="preserve"> </w:t>
-      </w:r>
-      <w:r>
-        <w:t xml:space="preserve">accidents per total observation time 19.79 years or</w:t>
+        <w:t xml:space="preserve">0.003046</w:t>
+      </w:r>
+      <w:r>
+        <w:t xml:space="preserve"> </w:t>
+      </w:r>
+      <w:r>
+        <w:t xml:space="preserve">accidents per day or</w:t>
       </w:r>
       <w:r>
         <w:t xml:space="preserve"> </w:t>
@@ -3362,13 +3326,13 @@
           <w:bCs/>
           <w:b/>
         </w:rPr>
-        <w:t xml:space="preserve">1.11</w:t>
-      </w:r>
-      <w:r>
-        <w:t xml:space="preserve"> </w:t>
-      </w:r>
-      <w:r>
-        <w:t xml:space="preserve">accidents per year</w:t>
+        <w:t xml:space="preserve">3.05</w:t>
+      </w:r>
+      <w:r>
+        <w:t xml:space="preserve"> </w:t>
+      </w:r>
+      <w:r>
+        <w:t xml:space="preserve">accidents per 1000 days</w:t>
       </w:r>
     </w:p>
     <w:p>
@@ -3389,13 +3353,13 @@
           <w:bCs/>
           <w:b/>
         </w:rPr>
-        <w:t xml:space="preserve">0.0032</w:t>
-      </w:r>
-      <w:r>
-        <w:t xml:space="preserve"> </w:t>
-      </w:r>
-      <w:r>
-        <w:t xml:space="preserve">accidents per total observation time 2.59 years or</w:t>
+        <w:t xml:space="preserve">0.003178</w:t>
+      </w:r>
+      <w:r>
+        <w:t xml:space="preserve"> </w:t>
+      </w:r>
+      <w:r>
+        <w:t xml:space="preserve">accidents per day or</w:t>
       </w:r>
       <w:r>
         <w:t xml:space="preserve"> </w:t>
@@ -3405,13 +3369,13 @@
           <w:bCs/>
           <w:b/>
         </w:rPr>
-        <w:t xml:space="preserve">1.16</w:t>
-      </w:r>
-      <w:r>
-        <w:t xml:space="preserve"> </w:t>
-      </w:r>
-      <w:r>
-        <w:t xml:space="preserve">accidents per year</w:t>
+        <w:t xml:space="preserve">3.18</w:t>
+      </w:r>
+      <w:r>
+        <w:t xml:space="preserve"> </w:t>
+      </w:r>
+      <w:r>
+        <w:t xml:space="preserve">accidents per 1000 days</w:t>
       </w:r>
     </w:p>
     <w:p>
@@ -3432,13 +3396,13 @@
           <w:bCs/>
           <w:b/>
         </w:rPr>
-        <w:t xml:space="preserve">0.003</w:t>
-      </w:r>
-      <w:r>
-        <w:t xml:space="preserve"> </w:t>
-      </w:r>
-      <w:r>
-        <w:t xml:space="preserve">accidents per total observation time 17.2 years or</w:t>
+        <w:t xml:space="preserve">0.003026</w:t>
+      </w:r>
+      <w:r>
+        <w:t xml:space="preserve"> </w:t>
+      </w:r>
+      <w:r>
+        <w:t xml:space="preserve">accidents per day or</w:t>
       </w:r>
       <w:r>
         <w:t xml:space="preserve"> </w:t>
@@ -3448,13 +3412,13 @@
           <w:bCs/>
           <w:b/>
         </w:rPr>
-        <w:t xml:space="preserve">1.1</w:t>
-      </w:r>
-      <w:r>
-        <w:t xml:space="preserve"> </w:t>
-      </w:r>
-      <w:r>
-        <w:t xml:space="preserve">accidents per year</w:t>
+        <w:t xml:space="preserve">3.03</w:t>
+      </w:r>
+      <w:r>
+        <w:t xml:space="preserve"> </w:t>
+      </w:r>
+      <w:r>
+        <w:t xml:space="preserve">accidents per 1000 days</w:t>
       </w:r>
     </w:p>
     <w:bookmarkEnd w:id="24"/>

</xml_diff>